<commit_message>
lab_7: Fixed ex4 and Report
</commit_message>
<xml_diff>
--- a/labs/lab_7/Report.docx
+++ b/labs/lab_7/Report.docx
@@ -1364,9 +1364,6 @@
     <w:p>
       <w:pPr>
         <w:shd w:val="nil" w:color="000000"/>
-        <w:rPr>
-          <w:highlight w:val="none"/>
-        </w:rPr>
       </w:pPr>
       <w:r>
         <w:rPr>
@@ -1439,11 +1436,17 @@
           </mc:Fallback>
         </mc:AlternateContent>
       </w:r>
+      <w:r/>
       <w:r>
         <w:rPr>
           <w:highlight w:val="none"/>
         </w:rPr>
       </w:r>
+    </w:p>
+    <w:p>
+      <w:pPr>
+        <w:shd w:val="nil" w:color="000000"/>
+      </w:pPr>
       <w:r>
         <mc:AlternateContent>
           <mc:Choice Requires="wpg">
@@ -1459,7 +1462,7 @@
                   <a:graphicData uri="http://schemas.openxmlformats.org/drawingml/2006/picture">
                     <pic:pic xmlns:pic="http://schemas.openxmlformats.org/drawingml/2006/picture">
                       <pic:nvPicPr>
-                        <pic:cNvPr id="1138502004" name=""/>
+                        <pic:cNvPr id="1069116424" name=""/>
                         <pic:cNvPicPr>
                           <a:picLocks noChangeAspect="1"/>
                         </pic:cNvPicPr>
@@ -1472,7 +1475,7 @@
                       <pic:spPr bwMode="auto">
                         <a:xfrm>
                           <a:off x="0" y="0"/>
-                          <a:ext cx="5940424" cy="4100856"/>
+                          <a:ext cx="5940423" cy="4100855"/>
                         </a:xfrm>
                         <a:prstGeom prst="rect">
                           <a:avLst/>
@@ -1510,11 +1513,20 @@
           </mc:Fallback>
         </mc:AlternateContent>
       </w:r>
+      <w:r/>
       <w:r>
         <w:rPr>
           <w:highlight w:val="none"/>
         </w:rPr>
       </w:r>
+    </w:p>
+    <w:p>
+      <w:pPr>
+        <w:shd w:val="nil" w:color="000000"/>
+        <w:rPr>
+          <w:highlight w:val="none"/>
+        </w:rPr>
+      </w:pPr>
       <w:r>
         <mc:AlternateContent>
           <mc:Choice Requires="wpg">
@@ -1530,7 +1542,7 @@
                   <a:graphicData uri="http://schemas.openxmlformats.org/drawingml/2006/picture">
                     <pic:pic xmlns:pic="http://schemas.openxmlformats.org/drawingml/2006/picture">
                       <pic:nvPicPr>
-                        <pic:cNvPr id="63585979" name=""/>
+                        <pic:cNvPr id="1418715586" name=""/>
                         <pic:cNvPicPr>
                           <a:picLocks noChangeAspect="1"/>
                         </pic:cNvPicPr>
@@ -1543,7 +1555,7 @@
                       <pic:spPr bwMode="auto">
                         <a:xfrm>
                           <a:off x="0" y="0"/>
-                          <a:ext cx="5940424" cy="3381024"/>
+                          <a:ext cx="5940423" cy="3381023"/>
                         </a:xfrm>
                         <a:prstGeom prst="rect">
                           <a:avLst/>
@@ -1581,16 +1593,8 @@
           </mc:Fallback>
         </mc:AlternateContent>
       </w:r>
-      <w:r>
-        <w:rPr>
-          <w:highlight w:val="none"/>
-        </w:rPr>
-      </w:r>
-      <w:r>
-        <w:rPr>
-          <w:highlight w:val="none"/>
-        </w:rPr>
-      </w:r>
+      <w:r/>
+      <w:r/>
     </w:p>
     <w:p>
       <w:pPr>
@@ -1609,6 +1613,7 @@
           <w:highlight w:val="none"/>
         </w:rPr>
       </w:r>
+      <w:r/>
     </w:p>
     <w:p>
       <w:pPr>
@@ -1627,6 +1632,7 @@
           <w:highlight w:val="none"/>
         </w:rPr>
       </w:r>
+      <w:r/>
     </w:p>
     <w:p>
       <w:pPr>
@@ -1711,11 +1717,7 @@
           <w:highlight w:val="none"/>
         </w:rPr>
       </w:r>
-      <w:r>
-        <w:rPr>
-          <w:highlight w:val="none"/>
-        </w:rPr>
-      </w:r>
+      <w:r/>
     </w:p>
     <w:p>
       <w:pPr>
@@ -1734,6 +1736,7 @@
           <w:highlight w:val="none"/>
         </w:rPr>
       </w:r>
+      <w:r/>
     </w:p>
     <w:p>
       <w:pPr>
@@ -1752,6 +1755,7 @@
           <w:highlight w:val="none"/>
         </w:rPr>
       </w:r>
+      <w:r/>
     </w:p>
     <w:p>
       <w:pPr>
@@ -1836,11 +1840,7 @@
           <w:highlight w:val="none"/>
         </w:rPr>
       </w:r>
-      <w:r>
-        <w:rPr>
-          <w:highlight w:val="none"/>
-        </w:rPr>
-      </w:r>
+      <w:r/>
     </w:p>
     <w:p>
       <w:pPr>
@@ -1859,6 +1859,7 @@
           <w:highlight w:val="none"/>
         </w:rPr>
       </w:r>
+      <w:r/>
     </w:p>
     <w:p>
       <w:pPr>
@@ -1939,11 +1940,6 @@
         </mc:AlternateContent>
       </w:r>
       <w:r>
-        <w:rPr>
-          <w:highlight w:val="none"/>
-        </w:rPr>
-      </w:r>
-      <w:r>
         <mc:AlternateContent>
           <mc:Choice Requires="wpg">
             <w:drawing>
@@ -2014,11 +2010,7 @@
           <w:highlight w:val="none"/>
         </w:rPr>
       </w:r>
-      <w:r>
-        <w:rPr>
-          <w:highlight w:val="none"/>
-        </w:rPr>
-      </w:r>
+      <w:r/>
     </w:p>
     <w:sectPr>
       <w:footnotePr/>

</xml_diff>